<commit_message>
fuck it - ich geb das so ab :)
</commit_message>
<xml_diff>
--- a/documents/Stand der Technik.docx
+++ b/documents/Stand der Technik.docx
@@ -746,13 +746,87 @@
       </w:r>
       <w:proofErr w:type="spellEnd"/>
       <w:r>
-        <w:t xml:space="preserve"> abzuschicken. Das Ergebnis wird ….</w:t>
-      </w:r>
+        <w:t xml:space="preserve"> abzuschicken.</w:t>
+      </w:r>
+      <w:r>
+        <w:t xml:space="preserve"> Wenn der Nutzer einen Account gewählt oder den Vorgang abgebrochen hat, wird die Funktion </w:t>
+      </w:r>
+      <w:proofErr w:type="spellStart"/>
+      <w:r>
+        <w:t>onActivityResult</w:t>
+      </w:r>
+      <w:proofErr w:type="spellEnd"/>
+      <w:r>
+        <w:t xml:space="preserve"> mit dem Ergebnis aufgerufen. Diese wiederum informiert die aufrufende Aktivität und beendet sich selber. In der Zukunft ist es sehr einfach in diese Aktivität weitere Authentifizierungsmöglichkeiten einzufügen.</w:t>
+      </w:r>
+    </w:p>
+    <w:p/>
+    <w:p>
+      <w:pPr>
+        <w:pStyle w:val="berschrift2"/>
+      </w:pPr>
+      <w:proofErr w:type="spellStart"/>
+      <w:r>
+        <w:t>MainActivity</w:t>
+      </w:r>
+      <w:proofErr w:type="spellEnd"/>
+    </w:p>
+    <w:p>
+      <w:r>
+        <w:t xml:space="preserve">Die Aktivität welche bei Start der Anwendung gestartet wird, deckt viele wichtige Aufgabenbereich ab. Die Navigationsleiste auf der linken Seite wird erzeugt und ein </w:t>
+      </w:r>
+      <w:proofErr w:type="spellStart"/>
+      <w:r>
+        <w:t>Listener</w:t>
+      </w:r>
+      <w:proofErr w:type="spellEnd"/>
+      <w:r>
+        <w:t xml:space="preserve"> implementiert, welcher bei Auswahl eines Eintrags aufgerufen wird. Dieser unterscheidet zwischen den Menüs und dem Login/Logout Eintrag. Wenn der Nutzer das Menü wechseln möchte, wird der Inhalt der Hauptaktivität durch ein passendes Fragment ersetzt, entsprechend der Auswahl. Der Login/Logout Button öffnet die bereits beschriebene </w:t>
+      </w:r>
+      <w:proofErr w:type="spellStart"/>
+      <w:r>
+        <w:t>LoginActivity</w:t>
+      </w:r>
+      <w:proofErr w:type="spellEnd"/>
+      <w:r>
+        <w:t>, sollte der Nutzer nicht eingeloggt sein oder loggt den Nutzer aus. Da auch die Nutzung der App ohne eine Authentifizierung mit Google zugelassen werden sollte, wird der Nutzer nicht nur ausgeloggt, sondern authentifiziert sich mit einer einmaligen User-ID, welche beim Einloggen in der App an den Google-Account gebunden wird. Die anonyme Authentifizierung findet auch beim Start der App statt, sollte kein Nutzer eingeloggt sein, anonym oder über Google.</w:t>
+      </w:r>
+    </w:p>
+    <w:p/>
+    <w:p>
+      <w:r>
+        <w:br w:type="page"/>
+      </w:r>
+    </w:p>
+    <w:p>
+      <w:pPr>
+        <w:pStyle w:val="berschrift2"/>
+      </w:pPr>
+      <w:r>
+        <w:lastRenderedPageBreak/>
+        <w:t>Zusammenfassung</w:t>
+      </w:r>
+    </w:p>
+    <w:p>
+      <w:r>
+        <w:t>Über den Zeitraum des Projekts wurden die Mitglieder mit zahlreichen unterschiedlichen Aufgaben und Problemen konfrontiert, welche si</w:t>
+      </w:r>
+      <w:r>
+        <w:t xml:space="preserve">e bewältigen mussten. Hierfür wurden die Aufgabenbereiche auf die Teammitglieder verteilt, jedoch stellte sich heraus, dass alle Mitglieder ein gutes Verständnis über die wichtigsten Teile der Android-SDK benötigten. So mussten unter anderem die für die Oberfläche und Logik zuständigen Personen häufig gemeinsam an einem Problem arbeiten, </w:t>
+      </w:r>
+      <w:r>
+        <w:t>wenn</w:t>
+      </w:r>
+      <w:r>
+        <w:t xml:space="preserve"> dies </w:t>
+      </w:r>
+      <w:r>
+        <w:t>eine gute Kenntnis über verschiedene Komponenten der gegebenen Bibliotheken und der entwickelten Struktur erforderte. Dazu zählen unter anderem die Performanceprobleme, welche sich des Öfteren in unerwarteten Situationen offenbarten. Zusätzlich musste die zu Beginn abgesprochene Struktur der Daten wiederholt überarbeitet werden, sobald festgestellt wurde, dass diese nicht oder nicht optimal in der App implementiert werden konnte.</w:t>
+      </w:r>
+    </w:p>
+    <w:p>
       <w:bookmarkStart w:id="0" w:name="_GoBack"/>
       <w:bookmarkEnd w:id="0"/>
-      <w:r>
-        <w:t xml:space="preserve"> </w:t>
-      </w:r>
     </w:p>
     <w:sectPr>
       <w:pgSz w:w="11906" w:h="16838"/>

</xml_diff>